<commit_message>
Changed time_stamps to datetime.now() on update
</commit_message>
<xml_diff>
--- a/prompts/is_relevenat_prompt.docx
+++ b/prompts/is_relevenat_prompt.docx
@@ -1,6 +1,6 @@
 
 <file path=word/document.xml><?xml version="1.0" encoding="utf-8"?>
-<w:document xmlns:wpc="http://schemas.microsoft.com/office/word/2010/wordprocessingCanvas" xmlns:cx="http://schemas.microsoft.com/office/drawing/2014/chartex" xmlns:cx1="http://schemas.microsoft.com/office/drawing/2015/9/8/chartex" xmlns:cx2="http://schemas.microsoft.com/office/drawing/2015/10/21/chartex" xmlns:cx3="http://schemas.microsoft.com/office/drawing/2016/5/9/chartex" xmlns:cx4="http://schemas.microsoft.com/office/drawing/2016/5/10/chartex" xmlns:cx5="http://schemas.microsoft.com/office/drawing/2016/5/11/chartex" xmlns:cx6="http://schemas.microsoft.com/office/drawing/2016/5/12/chartex" xmlns:cx7="http://schemas.microsoft.com/office/drawing/2016/5/13/chartex" xmlns:cx8="http://schemas.microsoft.com/office/drawing/2016/5/14/chartex" xmlns:mc="http://schemas.openxmlformats.org/markup-compatibility/2006" xmlns:aink="http://schemas.microsoft.com/office/drawing/2016/ink" xmlns:am3d="http://schemas.microsoft.com/office/drawing/2017/model3d" xmlns:o="urn:schemas-microsoft-com:office:office" xmlns:oel="http://schemas.microsoft.com/office/2019/extlst" xmlns:r="http://schemas.openxmlformats.org/officeDocument/2006/relationships" xmlns:m="http://schemas.openxmlformats.org/officeDocument/2006/math" xmlns:v="urn:schemas-microsoft-com:vml" xmlns:wp14="http://schemas.microsoft.com/office/word/2010/wordprocessingDrawing" xmlns:wp="http://schemas.openxmlformats.org/drawingml/2006/wordprocessingDrawing" xmlns:w10="urn:schemas-microsoft-com:office:word" xmlns:w="http://schemas.openxmlformats.org/wordprocessingml/2006/main" xmlns:w14="http://schemas.microsoft.com/office/word/2010/wordml" xmlns:w15="http://schemas.microsoft.com/office/word/2012/wordml" xmlns:w16cex="http://schemas.microsoft.com/office/word/2018/wordml/cex" xmlns:w16cid="http://schemas.microsoft.com/office/word/2016/wordml/cid" xmlns:w16="http://schemas.microsoft.com/office/word/2018/wordml" xmlns:w16du="http://schemas.microsoft.com/office/word/2023/wordml/word16du" xmlns:w16sdtdh="http://schemas.microsoft.com/office/word/2020/wordml/sdtdatahash" xmlns:w16se="http://schemas.microsoft.com/office/word/2015/wordml/symex" xmlns:wpg="http://schemas.microsoft.com/office/word/2010/wordprocessingGroup" xmlns:wpi="http://schemas.microsoft.com/office/word/2010/wordprocessingInk" xmlns:wne="http://schemas.microsoft.com/office/word/2006/wordml" xmlns:wps="http://schemas.microsoft.com/office/word/2010/wordprocessingShape" mc:Ignorable="w14 w15 w16se w16cid w16 w16cex w16sdtdh w16du wp14">
+<w:document xmlns:wpc="http://schemas.microsoft.com/office/word/2010/wordprocessingCanvas" xmlns:cx="http://schemas.microsoft.com/office/drawing/2014/chartex" xmlns:cx1="http://schemas.microsoft.com/office/drawing/2015/9/8/chartex" xmlns:cx2="http://schemas.microsoft.com/office/drawing/2015/10/21/chartex" xmlns:cx3="http://schemas.microsoft.com/office/drawing/2016/5/9/chartex" xmlns:cx4="http://schemas.microsoft.com/office/drawing/2016/5/10/chartex" xmlns:cx5="http://schemas.microsoft.com/office/drawing/2016/5/11/chartex" xmlns:cx6="http://schemas.microsoft.com/office/drawing/2016/5/12/chartex" xmlns:cx7="http://schemas.microsoft.com/office/drawing/2016/5/13/chartex" xmlns:cx8="http://schemas.microsoft.com/office/drawing/2016/5/14/chartex" xmlns:mc="http://schemas.openxmlformats.org/markup-compatibility/2006" xmlns:aink="http://schemas.microsoft.com/office/drawing/2016/ink" xmlns:am3d="http://schemas.microsoft.com/office/drawing/2017/model3d" xmlns:o="urn:schemas-microsoft-com:office:office" xmlns:oel="http://schemas.microsoft.com/office/2019/extlst" xmlns:r="http://schemas.openxmlformats.org/officeDocument/2006/relationships" xmlns:m="http://schemas.openxmlformats.org/officeDocument/2006/math" xmlns:v="urn:schemas-microsoft-com:vml" xmlns:wp14="http://schemas.microsoft.com/office/word/2010/wordprocessingDrawing" xmlns:wp="http://schemas.openxmlformats.org/drawingml/2006/wordprocessingDrawing" xmlns:w10="urn:schemas-microsoft-com:office:word" xmlns:w="http://schemas.openxmlformats.org/wordprocessingml/2006/main" xmlns:w14="http://schemas.microsoft.com/office/word/2010/wordml" xmlns:w15="http://schemas.microsoft.com/office/word/2012/wordml" xmlns:w16cex="http://schemas.microsoft.com/office/word/2018/wordml/cex" xmlns:w16cid="http://schemas.microsoft.com/office/word/2016/wordml/cid" xmlns:w16="http://schemas.microsoft.com/office/word/2018/wordml" xmlns:w16du="http://schemas.microsoft.com/office/word/2023/wordml/word16du" xmlns:w16sdtdh="http://schemas.microsoft.com/office/word/2020/wordml/sdtdatahash" xmlns:w16sdtfl="http://schemas.microsoft.com/office/word/2024/wordml/sdtformatlock" xmlns:w16se="http://schemas.microsoft.com/office/word/2015/wordml/symex" xmlns:wpg="http://schemas.microsoft.com/office/word/2010/wordprocessingGroup" xmlns:wpi="http://schemas.microsoft.com/office/word/2010/wordprocessingInk" xmlns:wne="http://schemas.microsoft.com/office/word/2006/wordml" xmlns:wps="http://schemas.microsoft.com/office/word/2010/wordprocessingShape" mc:Ignorable="w14 w15 w16se w16cid w16 w16cex w16sdtdh w16sdtfl w16du wp14">
   <w:body>
     <w:p>
       <w:r>
@@ -45,33 +45,158 @@
       </w:r>
       <w:proofErr w:type="spellEnd"/>
       <w:r>
-        <w:t xml:space="preserve"> dancing. You growing. You having fun. Dance We believe there are many health benefits to dance. Cardiovascular improvement, flexibility, stress relief, etc. If you feel good dancing and are having fun, that’s all that matters. Growth We believe in the personal growth of every individual. By sharing knowledge, we can all grow together, be confident on the dance floor, and have fun at the same time. Fun Smiles. Laughter. We believe that everyone should have fun while dancing. We strive to create an environment where everyone smiles, laughs, and has fun. Private Lessons Individual lessons with Ronald takes your learning to a whole new level! Select Your Package Now Give the Gift of Dance Looking for a gift for someone you know? Why not give the gift of dance! Send them an LDC e-gift card now! It’s EASY and SIMPLE! Buy and e-gift card now Instagram Follow us on the Gram Reviews Take a peek at the reviews below and see what some people are saying about us. If you have a spare minute to leave us a Google review, we would really appreciate it. Page Links Our Family Contact Conduct 778-922-2703 Email Copyright © 2024 Latin Dance Canada. All rights reserved. Scroll to Top</w:t>
+        <w:t xml:space="preserve"> </w:t>
+      </w:r>
+      <w:proofErr w:type="gramStart"/>
+      <w:r>
+        <w:t>dancing</w:t>
+      </w:r>
+      <w:proofErr w:type="gramEnd"/>
+      <w:r>
+        <w:t xml:space="preserve">. You </w:t>
+      </w:r>
+      <w:proofErr w:type="gramStart"/>
+      <w:r>
+        <w:t>growing</w:t>
+      </w:r>
+      <w:proofErr w:type="gramEnd"/>
+      <w:r>
+        <w:t xml:space="preserve">. You </w:t>
+      </w:r>
+      <w:proofErr w:type="gramStart"/>
+      <w:r>
+        <w:t>having</w:t>
+      </w:r>
+      <w:proofErr w:type="gramEnd"/>
+      <w:r>
+        <w:t xml:space="preserve"> fun. Dance We believe there are many health benefits to dance. Cardiovascular improvement, flexibility, stress relief, etc. If you feel good dancing and are having fun, that’s all that matters. Growth We believe in the personal growth of every individual. By sharing knowledge, we can all grow together, be confident on the dance floor, and have fun at the same time. Fun Smiles. Laughter. We believe that everyone should have fun while dancing. We strive to create an environment where everyone smiles, laughs, and has fun. Private Lessons Individual lessons with Ronald </w:t>
+      </w:r>
+      <w:proofErr w:type="gramStart"/>
+      <w:r>
+        <w:t>takes</w:t>
+      </w:r>
+      <w:proofErr w:type="gramEnd"/>
+      <w:r>
+        <w:t xml:space="preserve"> your learning to a whole new level! Select Your Package Now Give the Gift of Dance Looking for a gift for someone you know? Why not give the gift of dance! Send them an LDC e-gift card now! It’s EASY and SIMPLE! Buy </w:t>
+      </w:r>
+      <w:proofErr w:type="gramStart"/>
+      <w:r>
+        <w:t>and</w:t>
+      </w:r>
+      <w:proofErr w:type="gramEnd"/>
+      <w:r>
+        <w:t xml:space="preserve"> e-gift card now Instagram Follow us on the Gram Reviews Take a peek at the reviews below and see what some people are saying about us. If you have a spare minute to leave us a Google review, we would really appreciate it. Page Links Our Family Contact Conduct 778-922-2703 Email Copyright © 2024 Latin Dance Canada. All rights reserved. Scroll to Top</w:t>
       </w:r>
     </w:p>
     <w:p/>
     <w:p>
       <w:r>
-        <w:t>Identify any events (social dances, classes, workshops) within the date range 2024-12-05 20:29:52.837272 to 2025-03-05 20:29:52.837272.When extracting event details:</w:t>
-      </w:r>
-    </w:p>
-    <w:p>
-      <w:r>
-        <w:t>1.      Use the current date as the reference for determining the correct year.</w:t>
-      </w:r>
-    </w:p>
-    <w:p>
-      <w:r>
-        <w:t>2.      If the date mentions only the month and day but no year, infer the year based on the following rules:</w:t>
-      </w:r>
-    </w:p>
-    <w:p>
-      <w:r>
-        <w:t xml:space="preserve">    o   If the event's month and day are after today's date, assume the current year.</w:t>
-      </w:r>
-    </w:p>
-    <w:p>
-      <w:r>
-        <w:t xml:space="preserve">    o   If the event's month and day are before today's date, assume the following year.</w:t>
+        <w:t># Context</w:t>
+      </w:r>
+    </w:p>
+    <w:p>
+      <w:r>
+        <w:t xml:space="preserve">I am building an application that will save users time </w:t>
+      </w:r>
+      <w:proofErr w:type="gramStart"/>
+      <w:r>
+        <w:t>that</w:t>
+      </w:r>
+      <w:proofErr w:type="gramEnd"/>
+      <w:r>
+        <w:t xml:space="preserve"> are looking for social dance events. </w:t>
+      </w:r>
+    </w:p>
+    <w:p/>
+    <w:p>
+      <w:r>
+        <w:t># The problem</w:t>
+      </w:r>
+    </w:p>
+    <w:p>
+      <w:r>
+        <w:t xml:space="preserve">There are many websites and pages available on the internet. However, the interest of those websites and companies (social media companies such as Facebook, Meta, Instagram, TikTok, Twitter, etc.) is somewhat at odds with what the user wants. The users want to find relevant events and get off the page. The companies want users to spend more time on their pages. They also want users to go to many pages. On those other pages, perhaps something will garner the user’s interest in spending more time, or the user(s) </w:t>
+      </w:r>
+      <w:proofErr w:type="gramStart"/>
+      <w:r>
+        <w:t>will  encounter</w:t>
+      </w:r>
+      <w:proofErr w:type="gramEnd"/>
+      <w:r>
+        <w:t xml:space="preserve"> ads which the companies get paid for, and the user(s) will often get sidetracked. Or users may not carefully read and check the event information to see if it is relevant. As a result the user will not meet their original objective which is to find those </w:t>
+      </w:r>
+      <w:r>
+        <w:lastRenderedPageBreak/>
+        <w:t>social dance events</w:t>
+      </w:r>
+      <w:proofErr w:type="gramStart"/>
+      <w:r>
+        <w:t>. .</w:t>
+      </w:r>
+      <w:proofErr w:type="gramEnd"/>
+      <w:r>
+        <w:t xml:space="preserve"> Many of these pages have old information on them or you </w:t>
+      </w:r>
+      <w:proofErr w:type="gramStart"/>
+      <w:r>
+        <w:t>have to</w:t>
+      </w:r>
+      <w:proofErr w:type="gramEnd"/>
+      <w:r>
+        <w:t xml:space="preserve"> search for a long time to find the information that is wanted by the user. The companies require you to look all over the page for what you want and often have you click to go to other pages. </w:t>
+      </w:r>
+    </w:p>
+    <w:p/>
+    <w:p>
+      <w:r>
+        <w:t># The solution</w:t>
+      </w:r>
+    </w:p>
+    <w:p>
+      <w:r>
+        <w:t>I want you the Large Language Model (LLM) to read these pages for the user. I will give you extracted text from those pages. I want you to extract event details according to these instructions.</w:t>
+      </w:r>
+    </w:p>
+    <w:p/>
+    <w:p>
+      <w:r>
+        <w:t># When extracting event details:</w:t>
+      </w:r>
+    </w:p>
+    <w:p>
+      <w:r>
+        <w:t>•</w:t>
+      </w:r>
+      <w:r>
+        <w:tab/>
+        <w:t>Use the current date as the reference for determining the correct year.</w:t>
+      </w:r>
+    </w:p>
+    <w:p>
+      <w:r>
+        <w:t>•</w:t>
+      </w:r>
+      <w:r>
+        <w:tab/>
+        <w:t>If the date mentions only the month and day but no year, infer the year based on the following rules:</w:t>
+      </w:r>
+    </w:p>
+    <w:p>
+      <w:r>
+        <w:t xml:space="preserve">    o</w:t>
+      </w:r>
+      <w:r>
+        <w:tab/>
+        <w:t>If the event's month and day are after today's date, assume the current year.</w:t>
+      </w:r>
+    </w:p>
+    <w:p>
+      <w:r>
+        <w:t xml:space="preserve">    o</w:t>
+      </w:r>
+      <w:r>
+        <w:tab/>
+        <w:t>If the event's month and day are before today's date, assume the following year.</w:t>
       </w:r>
     </w:p>
     <w:p>
@@ -81,18 +206,29 @@
     </w:p>
     <w:p>
       <w:r>
-        <w:t>•       A valid date (in any standard format).</w:t>
-      </w:r>
-    </w:p>
-    <w:p>
-      <w:r>
-        <w:t>•       A clearly defined start time and end time (e.g., HH:MM format).</w:t>
-      </w:r>
-    </w:p>
-    <w:p>
-      <w:r>
-        <w:lastRenderedPageBreak/>
-        <w:t>•       If an event does NOT have a start time and end time DO NOT include it.</w:t>
+        <w:t>•</w:t>
+      </w:r>
+      <w:r>
+        <w:tab/>
+        <w:t>A valid date (in any standard format).</w:t>
+      </w:r>
+    </w:p>
+    <w:p>
+      <w:r>
+        <w:t>•</w:t>
+      </w:r>
+      <w:r>
+        <w:tab/>
+        <w:t>A clearly defined start time and end time (e.g., HH:MM format).</w:t>
+      </w:r>
+    </w:p>
+    <w:p>
+      <w:r>
+        <w:t>•</w:t>
+      </w:r>
+      <w:r>
+        <w:tab/>
+        <w:t>If an event does NOT have a start time, DO NOT include it, UNLESS it uses the term "All Day" or something similar.</w:t>
       </w:r>
     </w:p>
     <w:p>
@@ -102,19 +238,118 @@
     </w:p>
     <w:p>
       <w:r>
-        <w:t>•       Start date (the date of the first occurrence).</w:t>
-      </w:r>
-    </w:p>
-    <w:p>
-      <w:r>
-        <w:t>•       End date (the date of the last occurrence).</w:t>
-      </w:r>
-    </w:p>
-    <w:p>
-      <w:r>
-        <w:t>•       Day of week  (If the event mentions a day of the week please include it. (e.g., "Tuesdays", "Wednesdays". “Thursdays”, etc.)).</w:t>
-      </w:r>
-    </w:p>
+        <w:t>•</w:t>
+      </w:r>
+      <w:r>
+        <w:tab/>
+      </w:r>
+      <w:proofErr w:type="spellStart"/>
+      <w:r>
+        <w:t>Start_date</w:t>
+      </w:r>
+      <w:proofErr w:type="spellEnd"/>
+      <w:r>
+        <w:t xml:space="preserve"> (the date of the first occurrence).</w:t>
+      </w:r>
+    </w:p>
+    <w:p>
+      <w:r>
+        <w:t>•</w:t>
+      </w:r>
+      <w:r>
+        <w:tab/>
+      </w:r>
+      <w:proofErr w:type="spellStart"/>
+      <w:r>
+        <w:t>End_date</w:t>
+      </w:r>
+      <w:proofErr w:type="spellEnd"/>
+      <w:r>
+        <w:t xml:space="preserve"> (the date of the last occurrence).</w:t>
+      </w:r>
+    </w:p>
+    <w:p>
+      <w:r>
+        <w:t>•</w:t>
+      </w:r>
+      <w:r>
+        <w:tab/>
+      </w:r>
+      <w:proofErr w:type="spellStart"/>
+      <w:r>
+        <w:t>Day_of_</w:t>
+      </w:r>
+      <w:proofErr w:type="gramStart"/>
+      <w:r>
+        <w:t>week</w:t>
+      </w:r>
+      <w:proofErr w:type="spellEnd"/>
+      <w:r>
+        <w:t xml:space="preserve">  (</w:t>
+      </w:r>
+      <w:proofErr w:type="gramEnd"/>
+      <w:r>
+        <w:t>If the event mentions a day of the week please include it. (e.g., "Tuesdays", "Wednesdays". “Thursdays”, etc.)).</w:t>
+      </w:r>
+    </w:p>
+    <w:p>
+      <w:r>
+        <w:t>For each Time, assume it is PM UNLESS it specifically says it is AM. When you provide the time below, include AM and PM in the Time.</w:t>
+      </w:r>
+    </w:p>
+    <w:p>
+      <w:r>
+        <w:t xml:space="preserve">Sometimes the event will occur on a regular basis and the actual date will not appear. For example, every Saturday or the 1st, 3rd, and 5th Tuesday of each month. </w:t>
+      </w:r>
+    </w:p>
+    <w:p>
+      <w:r>
+        <w:t>•</w:t>
+      </w:r>
+      <w:r>
+        <w:tab/>
+        <w:t xml:space="preserve">In that case, please compute the dates that are being referred to. </w:t>
+      </w:r>
+    </w:p>
+    <w:p>
+      <w:r>
+        <w:t>•</w:t>
+      </w:r>
+      <w:r>
+        <w:tab/>
+        <w:t>For example, the 1st Tuesday in 2025 is January 7, 2025. Saturdays in February 2025 appear on February 1, 8, 15, and 27.</w:t>
+      </w:r>
+    </w:p>
+    <w:p>
+      <w:r>
+        <w:t xml:space="preserve">Please make sure you get the Price of the event. </w:t>
+      </w:r>
+      <w:proofErr w:type="gramStart"/>
+      <w:r>
+        <w:t>Typically</w:t>
+      </w:r>
+      <w:proofErr w:type="gramEnd"/>
+      <w:r>
+        <w:t xml:space="preserve"> there will be a $ sign next to the Price.</w:t>
+      </w:r>
+    </w:p>
+    <w:p/>
+    <w:p>
+      <w:r>
+        <w:t># Caveats</w:t>
+      </w:r>
+    </w:p>
+    <w:p>
+      <w:r>
+        <w:t xml:space="preserve">Please be aware of old or outdated information on the page. Sometimes you will be on an old page that has not been updated and the events are all in the past. In that case, you would ignore all events on the page. </w:t>
+      </w:r>
+    </w:p>
+    <w:p>
+      <w:r>
+        <w:t xml:space="preserve">You need to develop a sense of what a current, relevant event is, and what an old or irrelevant event is. I only want the relevant current or future events. Please look around on the page and if it looks like it has not been updated for a while, please consider that when determining to include an event. </w:t>
+      </w:r>
+    </w:p>
+    <w:p/>
     <w:p>
       <w:r>
         <w:t>For each identified event, provide the following details in JSON format:</w:t>
@@ -122,57 +357,138 @@
     </w:p>
     <w:p>
       <w:r>
-        <w:t>1.      URL</w:t>
-      </w:r>
-    </w:p>
-    <w:p>
-      <w:r>
-        <w:t>2.      Type of event (social dance, class, workshop, other)</w:t>
-      </w:r>
-    </w:p>
-    <w:p>
-      <w:r>
-        <w:t>3.      Name of the event</w:t>
-      </w:r>
-    </w:p>
-    <w:p>
-      <w:r>
-        <w:t>4.      Day of week</w:t>
-      </w:r>
-    </w:p>
-    <w:p>
-      <w:r>
-        <w:t>5.      Start date</w:t>
-      </w:r>
-    </w:p>
-    <w:p>
-      <w:r>
-        <w:t>6.      End date</w:t>
-      </w:r>
-    </w:p>
-    <w:p>
-      <w:r>
-        <w:t>7.      Start time</w:t>
-      </w:r>
-    </w:p>
-    <w:p>
-      <w:r>
-        <w:t>8.      End time</w:t>
-      </w:r>
-    </w:p>
-    <w:p>
-      <w:r>
-        <w:t>9.      Location</w:t>
-      </w:r>
-    </w:p>
-    <w:p>
-      <w:r>
-        <w:t>10.     Description</w:t>
-      </w:r>
-    </w:p>
-    <w:p>
-      <w:r>
-        <w:t>If no events are found, respond with: "No events found."</w:t>
+        <w:t>1.</w:t>
+      </w:r>
+      <w:r>
+        <w:tab/>
+        <w:t>URL</w:t>
+      </w:r>
+    </w:p>
+    <w:p>
+      <w:r>
+        <w:t>2.</w:t>
+      </w:r>
+      <w:r>
+        <w:tab/>
+      </w:r>
+      <w:proofErr w:type="spellStart"/>
+      <w:r>
+        <w:t>Type_of_Event</w:t>
+      </w:r>
+      <w:proofErr w:type="spellEnd"/>
+      <w:r>
+        <w:t xml:space="preserve"> (social dance, class, workshop, other)</w:t>
+      </w:r>
+    </w:p>
+    <w:p>
+      <w:r>
+        <w:t>3.</w:t>
+      </w:r>
+      <w:r>
+        <w:tab/>
+      </w:r>
+      <w:proofErr w:type="spellStart"/>
+      <w:r>
+        <w:t>Name_of_the_Event</w:t>
+      </w:r>
+      <w:proofErr w:type="spellEnd"/>
+    </w:p>
+    <w:p>
+      <w:r>
+        <w:t>4.</w:t>
+      </w:r>
+      <w:r>
+        <w:tab/>
+      </w:r>
+      <w:proofErr w:type="spellStart"/>
+      <w:r>
+        <w:t>Day_of_Week</w:t>
+      </w:r>
+      <w:proofErr w:type="spellEnd"/>
+    </w:p>
+    <w:p>
+      <w:r>
+        <w:t>5.</w:t>
+      </w:r>
+      <w:r>
+        <w:tab/>
+      </w:r>
+      <w:proofErr w:type="spellStart"/>
+      <w:r>
+        <w:t>Start_Date</w:t>
+      </w:r>
+      <w:proofErr w:type="spellEnd"/>
+    </w:p>
+    <w:p>
+      <w:r>
+        <w:t>6.</w:t>
+      </w:r>
+      <w:r>
+        <w:tab/>
+      </w:r>
+      <w:proofErr w:type="spellStart"/>
+      <w:r>
+        <w:t>End_Date</w:t>
+      </w:r>
+      <w:proofErr w:type="spellEnd"/>
+    </w:p>
+    <w:p>
+      <w:r>
+        <w:t>7.</w:t>
+      </w:r>
+      <w:r>
+        <w:tab/>
+      </w:r>
+      <w:proofErr w:type="spellStart"/>
+      <w:r>
+        <w:t>Start_Time</w:t>
+      </w:r>
+      <w:proofErr w:type="spellEnd"/>
+    </w:p>
+    <w:p>
+      <w:r>
+        <w:t>8.</w:t>
+      </w:r>
+      <w:r>
+        <w:tab/>
+      </w:r>
+      <w:proofErr w:type="spellStart"/>
+      <w:r>
+        <w:t>End_Time</w:t>
+      </w:r>
+      <w:proofErr w:type="spellEnd"/>
+    </w:p>
+    <w:p>
+      <w:r>
+        <w:t xml:space="preserve">9. </w:t>
+      </w:r>
+      <w:r>
+        <w:tab/>
+        <w:t>Price</w:t>
+      </w:r>
+    </w:p>
+    <w:p>
+      <w:r>
+        <w:t>10.</w:t>
+      </w:r>
+      <w:r>
+        <w:tab/>
+        <w:t>Location</w:t>
+      </w:r>
+    </w:p>
+    <w:p>
+      <w:r>
+        <w:t>11.</w:t>
+      </w:r>
+      <w:r>
+        <w:tab/>
+        <w:t>Description</w:t>
+      </w:r>
+    </w:p>
+    <w:p/>
+    <w:p>
+      <w:r>
+        <w:t>If no events are found, respond with: "No events found".</w:t>
       </w:r>
     </w:p>
     <w:sectPr>
@@ -186,7 +502,7 @@
 </file>
 
 <file path=word/numbering.xml><?xml version="1.0" encoding="utf-8"?>
-<w:numbering xmlns:wpc="http://schemas.microsoft.com/office/word/2010/wordprocessingCanvas" xmlns:cx="http://schemas.microsoft.com/office/drawing/2014/chartex" xmlns:cx1="http://schemas.microsoft.com/office/drawing/2015/9/8/chartex" xmlns:cx2="http://schemas.microsoft.com/office/drawing/2015/10/21/chartex" xmlns:cx3="http://schemas.microsoft.com/office/drawing/2016/5/9/chartex" xmlns:cx4="http://schemas.microsoft.com/office/drawing/2016/5/10/chartex" xmlns:cx5="http://schemas.microsoft.com/office/drawing/2016/5/11/chartex" xmlns:cx6="http://schemas.microsoft.com/office/drawing/2016/5/12/chartex" xmlns:cx7="http://schemas.microsoft.com/office/drawing/2016/5/13/chartex" xmlns:cx8="http://schemas.microsoft.com/office/drawing/2016/5/14/chartex" xmlns:mc="http://schemas.openxmlformats.org/markup-compatibility/2006" xmlns:aink="http://schemas.microsoft.com/office/drawing/2016/ink" xmlns:am3d="http://schemas.microsoft.com/office/drawing/2017/model3d" xmlns:o="urn:schemas-microsoft-com:office:office" xmlns:oel="http://schemas.microsoft.com/office/2019/extlst" xmlns:r="http://schemas.openxmlformats.org/officeDocument/2006/relationships" xmlns:m="http://schemas.openxmlformats.org/officeDocument/2006/math" xmlns:v="urn:schemas-microsoft-com:vml" xmlns:wp14="http://schemas.microsoft.com/office/word/2010/wordprocessingDrawing" xmlns:wp="http://schemas.openxmlformats.org/drawingml/2006/wordprocessingDrawing" xmlns:w10="urn:schemas-microsoft-com:office:word" xmlns:w="http://schemas.openxmlformats.org/wordprocessingml/2006/main" xmlns:w14="http://schemas.microsoft.com/office/word/2010/wordml" xmlns:w15="http://schemas.microsoft.com/office/word/2012/wordml" xmlns:w16cex="http://schemas.microsoft.com/office/word/2018/wordml/cex" xmlns:w16cid="http://schemas.microsoft.com/office/word/2016/wordml/cid" xmlns:w16="http://schemas.microsoft.com/office/word/2018/wordml" xmlns:w16du="http://schemas.microsoft.com/office/word/2023/wordml/word16du" xmlns:w16sdtdh="http://schemas.microsoft.com/office/word/2020/wordml/sdtdatahash" xmlns:w16se="http://schemas.microsoft.com/office/word/2015/wordml/symex" xmlns:wpg="http://schemas.microsoft.com/office/word/2010/wordprocessingGroup" xmlns:wpi="http://schemas.microsoft.com/office/word/2010/wordprocessingInk" xmlns:wne="http://schemas.microsoft.com/office/word/2006/wordml" xmlns:wps="http://schemas.microsoft.com/office/word/2010/wordprocessingShape" mc:Ignorable="w14 w15 w16se w16cid w16 w16cex w16sdtdh w16du wp14">
+<w:numbering xmlns:wpc="http://schemas.microsoft.com/office/word/2010/wordprocessingCanvas" xmlns:cx="http://schemas.microsoft.com/office/drawing/2014/chartex" xmlns:cx1="http://schemas.microsoft.com/office/drawing/2015/9/8/chartex" xmlns:cx2="http://schemas.microsoft.com/office/drawing/2015/10/21/chartex" xmlns:cx3="http://schemas.microsoft.com/office/drawing/2016/5/9/chartex" xmlns:cx4="http://schemas.microsoft.com/office/drawing/2016/5/10/chartex" xmlns:cx5="http://schemas.microsoft.com/office/drawing/2016/5/11/chartex" xmlns:cx6="http://schemas.microsoft.com/office/drawing/2016/5/12/chartex" xmlns:cx7="http://schemas.microsoft.com/office/drawing/2016/5/13/chartex" xmlns:cx8="http://schemas.microsoft.com/office/drawing/2016/5/14/chartex" xmlns:mc="http://schemas.openxmlformats.org/markup-compatibility/2006" xmlns:aink="http://schemas.microsoft.com/office/drawing/2016/ink" xmlns:am3d="http://schemas.microsoft.com/office/drawing/2017/model3d" xmlns:o="urn:schemas-microsoft-com:office:office" xmlns:oel="http://schemas.microsoft.com/office/2019/extlst" xmlns:r="http://schemas.openxmlformats.org/officeDocument/2006/relationships" xmlns:m="http://schemas.openxmlformats.org/officeDocument/2006/math" xmlns:v="urn:schemas-microsoft-com:vml" xmlns:wp14="http://schemas.microsoft.com/office/word/2010/wordprocessingDrawing" xmlns:wp="http://schemas.openxmlformats.org/drawingml/2006/wordprocessingDrawing" xmlns:w10="urn:schemas-microsoft-com:office:word" xmlns:w="http://schemas.openxmlformats.org/wordprocessingml/2006/main" xmlns:w14="http://schemas.microsoft.com/office/word/2010/wordml" xmlns:w15="http://schemas.microsoft.com/office/word/2012/wordml" xmlns:w16cex="http://schemas.microsoft.com/office/word/2018/wordml/cex" xmlns:w16cid="http://schemas.microsoft.com/office/word/2016/wordml/cid" xmlns:w16="http://schemas.microsoft.com/office/word/2018/wordml" xmlns:w16du="http://schemas.microsoft.com/office/word/2023/wordml/word16du" xmlns:w16sdtdh="http://schemas.microsoft.com/office/word/2020/wordml/sdtdatahash" xmlns:w16sdtfl="http://schemas.microsoft.com/office/word/2024/wordml/sdtformatlock" xmlns:w16se="http://schemas.microsoft.com/office/word/2015/wordml/symex" xmlns:wpg="http://schemas.microsoft.com/office/word/2010/wordprocessingGroup" xmlns:wpi="http://schemas.microsoft.com/office/word/2010/wordprocessingInk" xmlns:wne="http://schemas.microsoft.com/office/word/2006/wordml" xmlns:wps="http://schemas.microsoft.com/office/word/2010/wordprocessingShape" mc:Ignorable="w14 w15 w16se w16cid w16 w16cex w16sdtdh w16sdtfl w16du wp14">
   <w:abstractNum w:abstractNumId="0" w15:restartNumberingAfterBreak="0">
     <w:nsid w:val="04FF5E07"/>
     <w:multiLevelType w:val="multilevel"/>
@@ -1387,7 +1703,7 @@
 </file>
 
 <file path=word/styles.xml><?xml version="1.0" encoding="utf-8"?>
-<w:styles xmlns:mc="http://schemas.openxmlformats.org/markup-compatibility/2006" xmlns:r="http://schemas.openxmlformats.org/officeDocument/2006/relationships" xmlns:w="http://schemas.openxmlformats.org/wordprocessingml/2006/main" xmlns:w14="http://schemas.microsoft.com/office/word/2010/wordml" xmlns:w15="http://schemas.microsoft.com/office/word/2012/wordml" xmlns:w16cex="http://schemas.microsoft.com/office/word/2018/wordml/cex" xmlns:w16cid="http://schemas.microsoft.com/office/word/2016/wordml/cid" xmlns:w16="http://schemas.microsoft.com/office/word/2018/wordml" xmlns:w16du="http://schemas.microsoft.com/office/word/2023/wordml/word16du" xmlns:w16sdtdh="http://schemas.microsoft.com/office/word/2020/wordml/sdtdatahash" xmlns:w16se="http://schemas.microsoft.com/office/word/2015/wordml/symex" mc:Ignorable="w14 w15 w16se w16cid w16 w16cex w16sdtdh w16du">
+<w:styles xmlns:mc="http://schemas.openxmlformats.org/markup-compatibility/2006" xmlns:r="http://schemas.openxmlformats.org/officeDocument/2006/relationships" xmlns:w="http://schemas.openxmlformats.org/wordprocessingml/2006/main" xmlns:w14="http://schemas.microsoft.com/office/word/2010/wordml" xmlns:w15="http://schemas.microsoft.com/office/word/2012/wordml" xmlns:w16cex="http://schemas.microsoft.com/office/word/2018/wordml/cex" xmlns:w16cid="http://schemas.microsoft.com/office/word/2016/wordml/cid" xmlns:w16="http://schemas.microsoft.com/office/word/2018/wordml" xmlns:w16du="http://schemas.microsoft.com/office/word/2023/wordml/word16du" xmlns:w16sdtdh="http://schemas.microsoft.com/office/word/2020/wordml/sdtdatahash" xmlns:w16sdtfl="http://schemas.microsoft.com/office/word/2024/wordml/sdtformatlock" xmlns:w16se="http://schemas.microsoft.com/office/word/2015/wordml/symex" mc:Ignorable="w14 w15 w16se w16cid w16 w16cex w16sdtdh w16sdtfl w16du">
   <w:docDefaults>
     <w:rPrDefault>
       <w:rPr>

</xml_diff>